<commit_message>
Some amendments to the changes spec
</commit_message>
<xml_diff>
--- a/docs/questionnaire.docx
+++ b/docs/questionnaire.docx
@@ -556,7 +556,7 @@
           </w:tcPr>
           <w:p>
             <w:r>
-              <w:t>13</w:t>
+              <w:t>9</w:t>
             </w:r>
             <w:r>
               <w:rPr>
@@ -878,6 +878,15 @@
               </w:rPr>
               <w:t>Extend the language to support the LLVM PTX, i.e. CUDA-compatible GPU, back-end.</w:t>
             </w:r>
+            <w:r>
+              <w:rPr>
+                <w:rFonts w:ascii="LiberationSans" w:hAnsi="LiberationSans" w:cs="LiberationSans"/>
+                <w:sz w:val="20"/>
+                <w:szCs w:val="20"/>
+                <w:lang w:eastAsia="en-GB"/>
+              </w:rPr>
+              <w:t xml:space="preserve"> (Non-essential)</w:t>
+            </w:r>
           </w:p>
         </w:tc>
       </w:tr>
@@ -933,7 +942,142 @@
                 <w:szCs w:val="20"/>
                 <w:lang w:eastAsia="en-GB"/>
               </w:rPr>
-              <w:t>Although the project has not yet ended, I feel the progress made so far has been encouraging.</w:t>
+              <w:t xml:space="preserve">For the first objective, I experimented with writing my own parser generator. This was partially due to my curiosity of how one would work, and also to try and keep external dependencies for the project </w:t>
+            </w:r>
+            <w:r>
+              <w:rPr>
+                <w:rFonts w:ascii="LiberationSans" w:hAnsi="LiberationSans" w:cs="LiberationSans"/>
+                <w:sz w:val="20"/>
+                <w:szCs w:val="20"/>
+                <w:lang w:eastAsia="en-GB"/>
+              </w:rPr>
+              <w:t>limited to on</w:t>
+            </w:r>
+            <w:r>
+              <w:rPr>
+                <w:rFonts w:ascii="LiberationSans" w:hAnsi="LiberationSans" w:cs="LiberationSans"/>
+                <w:sz w:val="20"/>
+                <w:szCs w:val="20"/>
+                <w:lang w:eastAsia="en-GB"/>
+              </w:rPr>
+              <w:t>ly LLVM. An e</w:t>
+            </w:r>
+            <w:r>
+              <w:rPr>
+                <w:rFonts w:ascii="LiberationSans" w:hAnsi="LiberationSans" w:cs="LiberationSans"/>
+                <w:sz w:val="20"/>
+                <w:szCs w:val="20"/>
+                <w:lang w:eastAsia="en-GB"/>
+              </w:rPr>
+              <w:t xml:space="preserve">xtended </w:t>
+            </w:r>
+            <w:r>
+              <w:rPr>
+                <w:rFonts w:ascii="LiberationSans" w:hAnsi="LiberationSans" w:cs="LiberationSans"/>
+                <w:sz w:val="20"/>
+                <w:szCs w:val="20"/>
+                <w:lang w:eastAsia="en-GB"/>
+              </w:rPr>
+              <w:t xml:space="preserve">Backus-Naur Form </w:t>
+            </w:r>
+            <w:r>
+              <w:rPr>
+                <w:rFonts w:ascii="LiberationSans" w:hAnsi="LiberationSans" w:cs="LiberationSans"/>
+                <w:sz w:val="20"/>
+                <w:szCs w:val="20"/>
+                <w:lang w:eastAsia="en-GB"/>
+              </w:rPr>
+              <w:t>(</w:t>
+            </w:r>
+            <w:r>
+              <w:rPr>
+                <w:rFonts w:ascii="LiberationSans" w:hAnsi="LiberationSans" w:cs="LiberationSans"/>
+                <w:sz w:val="20"/>
+                <w:szCs w:val="20"/>
+                <w:lang w:eastAsia="en-GB"/>
+              </w:rPr>
+              <w:t>EBNF)</w:t>
+            </w:r>
+            <w:r>
+              <w:rPr>
+                <w:rFonts w:ascii="LiberationSans" w:hAnsi="LiberationSans" w:cs="LiberationSans"/>
+                <w:sz w:val="20"/>
+                <w:szCs w:val="20"/>
+                <w:lang w:eastAsia="en-GB"/>
+              </w:rPr>
+              <w:t xml:space="preserve"> file describing the syntax of Oberon-2 was part of the official specification of the language, so the parser generator was designed to read this directly as input (with some small modifications to improve the parsed structure of the file). Within a couple of days I had a parser that would be able to recognise if a given file </w:t>
+            </w:r>
+            <w:r>
+              <w:rPr>
+                <w:rFonts w:ascii="LiberationSans" w:hAnsi="LiberationSans" w:cs="LiberationSans"/>
+                <w:sz w:val="20"/>
+                <w:szCs w:val="20"/>
+                <w:lang w:eastAsia="en-GB"/>
+              </w:rPr>
+              <w:t>contained</w:t>
+            </w:r>
+            <w:r>
+              <w:rPr>
+                <w:rFonts w:ascii="LiberationSans" w:hAnsi="LiberationSans" w:cs="LiberationSans"/>
+                <w:sz w:val="20"/>
+                <w:szCs w:val="20"/>
+                <w:lang w:eastAsia="en-GB"/>
+              </w:rPr>
+              <w:t xml:space="preserve"> syntactically correct Oberon-2 </w:t>
+            </w:r>
+            <w:r>
+              <w:rPr>
+                <w:rFonts w:ascii="LiberationSans" w:hAnsi="LiberationSans" w:cs="LiberationSans"/>
+                <w:sz w:val="20"/>
+                <w:szCs w:val="20"/>
+                <w:lang w:eastAsia="en-GB"/>
+              </w:rPr>
+              <w:t>code</w:t>
+            </w:r>
+            <w:r>
+              <w:rPr>
+                <w:rFonts w:ascii="LiberationSans" w:hAnsi="LiberationSans" w:cs="LiberationSans"/>
+                <w:sz w:val="20"/>
+                <w:szCs w:val="20"/>
+                <w:lang w:eastAsia="en-GB"/>
+              </w:rPr>
+              <w:t>, and would pinpoint the exact location of the first syntax error found if the file was invalid. If the file is valid, a syntax tree matching the format of the file using the rules specified in the</w:t>
+            </w:r>
+            <w:r>
+              <w:rPr>
+                <w:rFonts w:ascii="LiberationSans" w:hAnsi="LiberationSans" w:cs="LiberationSans"/>
+                <w:sz w:val="20"/>
+                <w:szCs w:val="20"/>
+                <w:lang w:eastAsia="en-GB"/>
+              </w:rPr>
+              <w:t xml:space="preserve"> EBNF document </w:t>
+            </w:r>
+            <w:r>
+              <w:rPr>
+                <w:rFonts w:ascii="LiberationSans" w:hAnsi="LiberationSans" w:cs="LiberationSans"/>
+                <w:sz w:val="20"/>
+                <w:szCs w:val="20"/>
+                <w:lang w:eastAsia="en-GB"/>
+              </w:rPr>
+              <w:t xml:space="preserve">is automatically generated. The parser generator itself has nothing tying it to the language, and could be used in the future for parsing other languages by providing a corresponding </w:t>
+            </w:r>
+            <w:r>
+              <w:rPr>
+                <w:rFonts w:ascii="LiberationSans" w:hAnsi="LiberationSans" w:cs="LiberationSans"/>
+                <w:sz w:val="20"/>
+                <w:szCs w:val="20"/>
+                <w:lang w:eastAsia="en-GB"/>
+              </w:rPr>
+              <w:t xml:space="preserve">EBNF </w:t>
+            </w:r>
+            <w:r>
+              <w:rPr>
+                <w:rFonts w:ascii="LiberationSans" w:hAnsi="LiberationSans" w:cs="LiberationSans"/>
+                <w:sz w:val="20"/>
+                <w:szCs w:val="20"/>
+                <w:lang w:eastAsia="en-GB"/>
+              </w:rPr>
+              <w:t>file. After the completion of the project I will probably spend some time cleaning up the generator and publishing it as a separate project.</w:t>
             </w:r>
           </w:p>
           <w:p>
@@ -970,133 +1114,34 @@
                 <w:szCs w:val="20"/>
                 <w:lang w:eastAsia="en-GB"/>
               </w:rPr>
-              <w:t xml:space="preserve">For the first objective, I experimented with writing my own parser generator. This was partially due to my curiosity of how one would work, and also so to try and keep external dependencies for the project </w:t>
-            </w:r>
-            <w:r>
-              <w:rPr>
-                <w:rFonts w:ascii="LiberationSans" w:hAnsi="LiberationSans" w:cs="LiberationSans"/>
-                <w:sz w:val="20"/>
-                <w:szCs w:val="20"/>
-                <w:lang w:eastAsia="en-GB"/>
-              </w:rPr>
-              <w:t>limited to on</w:t>
-            </w:r>
-            <w:r>
-              <w:rPr>
-                <w:rFonts w:ascii="LiberationSans" w:hAnsi="LiberationSans" w:cs="LiberationSans"/>
-                <w:sz w:val="20"/>
-                <w:szCs w:val="20"/>
-                <w:lang w:eastAsia="en-GB"/>
-              </w:rPr>
-              <w:t>ly the LLVM infrastructure. An e</w:t>
-            </w:r>
-            <w:r>
-              <w:rPr>
-                <w:rFonts w:ascii="LiberationSans" w:hAnsi="LiberationSans" w:cs="LiberationSans"/>
-                <w:sz w:val="20"/>
-                <w:szCs w:val="20"/>
-                <w:lang w:eastAsia="en-GB"/>
-              </w:rPr>
-              <w:t xml:space="preserve">xtended </w:t>
-            </w:r>
-            <w:r>
-              <w:rPr>
-                <w:rFonts w:ascii="LiberationSans" w:hAnsi="LiberationSans" w:cs="LiberationSans"/>
-                <w:sz w:val="20"/>
-                <w:szCs w:val="20"/>
-                <w:lang w:eastAsia="en-GB"/>
-              </w:rPr>
-              <w:t>Wirth</w:t>
-            </w:r>
-            <w:r>
-              <w:rPr>
-                <w:rFonts w:ascii="LiberationSans" w:hAnsi="LiberationSans" w:cs="LiberationSans"/>
-                <w:sz w:val="20"/>
-                <w:szCs w:val="20"/>
-                <w:lang w:eastAsia="en-GB"/>
-              </w:rPr>
-              <w:t xml:space="preserve"> Syntax Notation </w:t>
-            </w:r>
-            <w:r>
-              <w:rPr>
-                <w:rFonts w:ascii="LiberationSans" w:hAnsi="LiberationSans" w:cs="LiberationSans"/>
-                <w:sz w:val="20"/>
-                <w:szCs w:val="20"/>
-                <w:lang w:eastAsia="en-GB"/>
-              </w:rPr>
-              <w:t>(</w:t>
-            </w:r>
-            <w:r>
-              <w:rPr>
-                <w:rFonts w:ascii="LiberationSans" w:hAnsi="LiberationSans" w:cs="LiberationSans"/>
-                <w:sz w:val="20"/>
-                <w:szCs w:val="20"/>
-                <w:lang w:eastAsia="en-GB"/>
-              </w:rPr>
-              <w:t>WSN</w:t>
-            </w:r>
-            <w:r>
-              <w:rPr>
-                <w:rFonts w:ascii="LiberationSans" w:hAnsi="LiberationSans" w:cs="LiberationSans"/>
-                <w:sz w:val="20"/>
-                <w:szCs w:val="20"/>
-                <w:lang w:eastAsia="en-GB"/>
-              </w:rPr>
-              <w:t xml:space="preserve">) file describing the syntax of Oberon-2 was part of the official specification of the language, so the parser generator was designed to read this directly as input (with some small modifications to improve the parsed structure of the file). Within a couple of days I had a parser that would be able to recognise if a given file was a syntactically correct Oberon-2 source file, and would pinpoint the exact location of the first syntax error found if the file was invalid. If the file is valid, a syntax tree matching the format of the file using the rules specified in the </w:t>
-            </w:r>
-            <w:r>
-              <w:rPr>
-                <w:rFonts w:ascii="LiberationSans" w:hAnsi="LiberationSans" w:cs="LiberationSans"/>
-                <w:sz w:val="20"/>
-                <w:szCs w:val="20"/>
-                <w:lang w:eastAsia="en-GB"/>
-              </w:rPr>
-              <w:t>WSN</w:t>
-            </w:r>
-            <w:r>
-              <w:rPr>
-                <w:rFonts w:ascii="LiberationSans" w:hAnsi="LiberationSans" w:cs="LiberationSans"/>
-                <w:sz w:val="20"/>
-                <w:szCs w:val="20"/>
-                <w:lang w:eastAsia="en-GB"/>
-              </w:rPr>
-              <w:t xml:space="preserve"> </w:t>
-            </w:r>
-            <w:r>
-              <w:rPr>
-                <w:rFonts w:ascii="LiberationSans" w:hAnsi="LiberationSans" w:cs="LiberationSans"/>
-                <w:sz w:val="20"/>
-                <w:szCs w:val="20"/>
-                <w:lang w:eastAsia="en-GB"/>
-              </w:rPr>
-              <w:t xml:space="preserve">file is automatically generated. The parser generator itself has nothing tying it to the language, and could be used in the future for parsing other languages by providing a corresponding </w:t>
-            </w:r>
-            <w:r>
-              <w:rPr>
-                <w:rFonts w:ascii="LiberationSans" w:hAnsi="LiberationSans" w:cs="LiberationSans"/>
-                <w:sz w:val="20"/>
-                <w:szCs w:val="20"/>
-                <w:lang w:eastAsia="en-GB"/>
-              </w:rPr>
-              <w:t>WSN</w:t>
-            </w:r>
-            <w:r>
-              <w:rPr>
-                <w:rFonts w:ascii="LiberationSans" w:hAnsi="LiberationSans" w:cs="LiberationSans"/>
-                <w:sz w:val="20"/>
-                <w:szCs w:val="20"/>
-                <w:lang w:eastAsia="en-GB"/>
-              </w:rPr>
-              <w:t xml:space="preserve"> </w:t>
-            </w:r>
-            <w:r>
-              <w:rPr>
-                <w:rFonts w:ascii="LiberationSans" w:hAnsi="LiberationSans" w:cs="LiberationSans"/>
-                <w:sz w:val="20"/>
-                <w:szCs w:val="20"/>
-                <w:lang w:eastAsia="en-GB"/>
-              </w:rPr>
-              <w:t>file. After the completion of the project I will probably spend some time cleaning up the generator and publishing it as a separate project.</w:t>
+              <w:t xml:space="preserve">While a source code file may be syntactically correct, type errors or references to undeclared symbols would render it semantically invalid. To check if this is the case, </w:t>
+            </w:r>
+            <w:r>
+              <w:rPr>
+                <w:rFonts w:ascii="LiberationSans" w:hAnsi="LiberationSans" w:cs="LiberationSans"/>
+                <w:sz w:val="20"/>
+                <w:szCs w:val="20"/>
+                <w:lang w:eastAsia="en-GB"/>
+              </w:rPr>
+              <w:t xml:space="preserve">the nodes in the syntax tree are swapped out for context sensitive nodes that perform checks on their contents to ensure no semantic errors exist. The system is designed to find every existing error, not just the first. These errors are all listed in the command line output in a format that shows exactly where in the source file they occurred, along with a code snippet formatted to show the symbols that generated the problem. I feel the error reporting used in this project is more intuitive than most command line compilers I have </w:t>
+            </w:r>
+            <w:r>
+              <w:rPr>
+                <w:rFonts w:ascii="LiberationSans" w:hAnsi="LiberationSans" w:cs="LiberationSans"/>
+                <w:sz w:val="20"/>
+                <w:szCs w:val="20"/>
+                <w:lang w:eastAsia="en-GB"/>
+              </w:rPr>
+              <w:t>experienced</w:t>
+            </w:r>
+            <w:r>
+              <w:rPr>
+                <w:rFonts w:ascii="LiberationSans" w:hAnsi="LiberationSans" w:cs="LiberationSans"/>
+                <w:sz w:val="20"/>
+                <w:szCs w:val="20"/>
+                <w:lang w:eastAsia="en-GB"/>
+              </w:rPr>
+              <w:t xml:space="preserve"> in the past, perhaps making this a suitable compiler for a programming course where students understanding the cause of errors in their code is essential.</w:t>
             </w:r>
           </w:p>
           <w:p>
@@ -1133,52 +1178,6 @@
                 <w:szCs w:val="20"/>
                 <w:lang w:eastAsia="en-GB"/>
               </w:rPr>
-              <w:t xml:space="preserve">While a source code file may be syntactically correct, type errors or references to undeclared symbols would render it semantically invalid. To check if this is the case, </w:t>
-            </w:r>
-            <w:r>
-              <w:rPr>
-                <w:rFonts w:ascii="LiberationSans" w:hAnsi="LiberationSans" w:cs="LiberationSans"/>
-                <w:sz w:val="20"/>
-                <w:szCs w:val="20"/>
-                <w:lang w:eastAsia="en-GB"/>
-              </w:rPr>
-              <w:t>the nodes in the syntax tree are swapped out for context sensitive nodes that perform checks on their contents to ensure no semantic errors exist. The system is designed to find every existing error, not just the first. These errors are all listed in the command line output in a format that shows exactly where in the source file they occurred, along with a code snippet formatted to show the symbols that generated the problem. I feel the error reporting used in this project is more intuitive than most command line compilers I have used in the past, perhaps making this a suitable compiler for a programming course where students understanding the cause of errors in their code is essential.</w:t>
-            </w:r>
-          </w:p>
-          <w:p>
-            <w:pPr>
-              <w:autoSpaceDE w:val="0"/>
-              <w:autoSpaceDN w:val="0"/>
-              <w:adjustRightInd w:val="0"/>
-              <w:spacing w:after="0" w:line="240" w:lineRule="auto"/>
-              <w:rPr>
-                <w:rFonts w:ascii="LiberationSans" w:hAnsi="LiberationSans" w:cs="LiberationSans"/>
-                <w:sz w:val="20"/>
-                <w:szCs w:val="20"/>
-                <w:lang w:eastAsia="en-GB"/>
-              </w:rPr>
-            </w:pPr>
-          </w:p>
-          <w:p>
-            <w:pPr>
-              <w:autoSpaceDE w:val="0"/>
-              <w:autoSpaceDN w:val="0"/>
-              <w:adjustRightInd w:val="0"/>
-              <w:spacing w:after="0" w:line="240" w:lineRule="auto"/>
-              <w:rPr>
-                <w:rFonts w:ascii="LiberationSans" w:hAnsi="LiberationSans" w:cs="LiberationSans"/>
-                <w:sz w:val="20"/>
-                <w:szCs w:val="20"/>
-                <w:lang w:eastAsia="en-GB"/>
-              </w:rPr>
-            </w:pPr>
-            <w:r>
-              <w:rPr>
-                <w:rFonts w:ascii="LiberationSans" w:hAnsi="LiberationSans" w:cs="LiberationSans"/>
-                <w:sz w:val="20"/>
-                <w:szCs w:val="20"/>
-                <w:lang w:eastAsia="en-GB"/>
-              </w:rPr>
               <w:t>Having finished the parser portion of the project early, I was able to get a head start generating the intermediary representation</w:t>
             </w:r>
             <w:r>
@@ -1237,34 +1236,41 @@
               </w:rPr>
               <w:t xml:space="preserve"> At some point in the coming weeks we plan to send our proposed additions to the language to </w:t>
             </w:r>
-            <w:proofErr w:type="spellStart"/>
-            <w:r>
-              <w:rPr>
-                <w:rFonts w:ascii="LiberationSans" w:hAnsi="LiberationSans" w:cs="LiberationSans"/>
-                <w:sz w:val="20"/>
-                <w:szCs w:val="20"/>
-                <w:lang w:eastAsia="en-GB"/>
-              </w:rPr>
-              <w:t>Niklaus</w:t>
-            </w:r>
-            <w:proofErr w:type="spellEnd"/>
-            <w:r>
-              <w:rPr>
-                <w:rFonts w:ascii="LiberationSans" w:hAnsi="LiberationSans" w:cs="LiberationSans"/>
-                <w:sz w:val="20"/>
-                <w:szCs w:val="20"/>
-                <w:lang w:eastAsia="en-GB"/>
-              </w:rPr>
-              <w:t xml:space="preserve"> to get some feedback, as we would like to adhere to his design principles where possible. External library interfaces proved to be simpler than expected to implement, and a working clone of the game Pong using OpenGL was created entirely written in Oberon-2 with the new external symbol referencing syntax. SIMD operations have also been added successfully, and at the time of writing only </w:t>
-            </w:r>
-            <w:r>
-              <w:rPr>
-                <w:rFonts w:ascii="LiberationSans" w:hAnsi="LiberationSans" w:cs="LiberationSans"/>
-                <w:sz w:val="20"/>
-                <w:szCs w:val="20"/>
-                <w:lang w:eastAsia="en-GB"/>
-              </w:rPr>
-              <w:t>GPU code generation remains with over two weeks left.</w:t>
+            <w:r>
+              <w:rPr>
+                <w:rFonts w:ascii="LiberationSans" w:hAnsi="LiberationSans" w:cs="LiberationSans"/>
+                <w:sz w:val="20"/>
+                <w:szCs w:val="20"/>
+                <w:lang w:eastAsia="en-GB"/>
+              </w:rPr>
+              <w:t>Professor Wirth</w:t>
+            </w:r>
+            <w:r>
+              <w:rPr>
+                <w:rFonts w:ascii="LiberationSans" w:hAnsi="LiberationSans" w:cs="LiberationSans"/>
+                <w:sz w:val="20"/>
+                <w:szCs w:val="20"/>
+                <w:lang w:eastAsia="en-GB"/>
+              </w:rPr>
+              <w:t xml:space="preserve"> to get some feedback, as we would like to adhere to his design principles where possible. External library interfaces proved to be simpler than expected to implement, and a working clone of the game Pong using OpenGL was entirely written in Oberon-2 with the new external symbol referencing syntax. SIMD operations hav</w:t>
+            </w:r>
+            <w:r>
+              <w:rPr>
+                <w:rFonts w:ascii="LiberationSans" w:hAnsi="LiberationSans" w:cs="LiberationSans"/>
+                <w:sz w:val="20"/>
+                <w:szCs w:val="20"/>
+                <w:lang w:eastAsia="en-GB"/>
+              </w:rPr>
+              <w:t>e also been added successfully ahead of schedule, so I will spend the remaining time preparing the project for release. The initial proposal included a final non-essential objective to attempt to support LLVM PTX, but my supervisor and I both agree that time would be better spent on writing documentation for the project</w:t>
+            </w:r>
+            <w:r>
+              <w:rPr>
+                <w:rFonts w:ascii="LiberationSans" w:hAnsi="LiberationSans" w:cs="LiberationSans"/>
+                <w:sz w:val="20"/>
+                <w:szCs w:val="20"/>
+                <w:lang w:eastAsia="en-GB"/>
+              </w:rPr>
+              <w:t>.</w:t>
             </w:r>
             <w:bookmarkStart w:id="0" w:name="_GoBack"/>
             <w:bookmarkEnd w:id="0"/>
@@ -2619,6 +2625,10 @@
 </file>
 
 <file path=customXml/item1.xml><?xml version="1.0" encoding="utf-8"?>
+<LongProperties xmlns="http://schemas.microsoft.com/office/2006/metadata/longProperties"/>
+</file>
+
+<file path=customXml/item2.xml><?xml version="1.0" encoding="utf-8"?>
 <?mso-contentType ?>
 <FormTemplates xmlns="http://schemas.microsoft.com/sharepoint/v3/contenttype/forms">
   <Display>DocumentLibraryForm</Display>
@@ -2627,17 +2637,7 @@
 </FormTemplates>
 </file>
 
-<file path=customXml/item2.xml><?xml version="1.0" encoding="utf-8"?>
-<LongProperties xmlns="http://schemas.microsoft.com/office/2006/metadata/longProperties"/>
-</file>
-
 <file path=customXml/item3.xml><?xml version="1.0" encoding="utf-8"?>
-<p:properties xmlns:p="http://schemas.microsoft.com/office/2006/metadata/properties" xmlns:xsi="http://www.w3.org/2001/XMLSchema-instance" xmlns:pc="http://schemas.microsoft.com/office/infopath/2007/PartnerControls">
-  <documentManagement/>
-</p:properties>
-</file>
-
-<file path=customXml/item4.xml><?xml version="1.0" encoding="utf-8"?>
 <ct:contentTypeSchema xmlns:ct="http://schemas.microsoft.com/office/2006/metadata/contentType" xmlns:ma="http://schemas.microsoft.com/office/2006/metadata/properties/metaAttributes" ct:_="" ma:_="" ma:contentTypeName="Document" ma:contentTypeID="0x01010031629F3C2262CC408E829632B810EC5D" ma:contentTypeVersion="0" ma:contentTypeDescription="Create a new document." ma:contentTypeScope="" ma:versionID="47c4269d379911915fe93b986905b1c5">
   <xsd:schema xmlns:xsd="http://www.w3.org/2001/XMLSchema" xmlns:p="http://schemas.microsoft.com/office/2006/metadata/properties" targetNamespace="http://schemas.microsoft.com/office/2006/metadata/properties" ma:root="true" ma:fieldsID="4aeb20c0e3442673af7ee10786458764">
     <xsd:element name="properties">
@@ -2686,11 +2686,25 @@
 </ct:contentTypeSchema>
 </file>
 
+<file path=customXml/item4.xml><?xml version="1.0" encoding="utf-8"?>
+<p:properties xmlns:p="http://schemas.microsoft.com/office/2006/metadata/properties" xmlns:xsi="http://www.w3.org/2001/XMLSchema-instance" xmlns:pc="http://schemas.microsoft.com/office/infopath/2007/PartnerControls">
+  <documentManagement/>
+</p:properties>
+</file>
+
 <file path=customXml/item5.xml><?xml version="1.0" encoding="utf-8"?>
 <b:Sources xmlns:b="http://schemas.openxmlformats.org/officeDocument/2006/bibliography" xmlns="http://schemas.openxmlformats.org/officeDocument/2006/bibliography" SelectedStyle="\APA.XSL" StyleName="APA"/>
 </file>
 
 <file path=customXml/itemProps1.xml><?xml version="1.0" encoding="utf-8"?>
+<ds:datastoreItem xmlns:ds="http://schemas.openxmlformats.org/officeDocument/2006/customXml" ds:itemID="{1FC4551F-B340-4CCA-A0C2-6743DCE4F10A}">
+  <ds:schemaRefs>
+    <ds:schemaRef ds:uri="http://schemas.microsoft.com/office/2006/metadata/longProperties"/>
+  </ds:schemaRefs>
+</ds:datastoreItem>
+</file>
+
+<file path=customXml/itemProps2.xml><?xml version="1.0" encoding="utf-8"?>
 <ds:datastoreItem xmlns:ds="http://schemas.openxmlformats.org/officeDocument/2006/customXml" ds:itemID="{ECCCD530-EBAD-4E22-980C-8F71193F42E8}">
   <ds:schemaRefs>
     <ds:schemaRef ds:uri="http://schemas.microsoft.com/sharepoint/v3/contenttype/forms"/>
@@ -2698,24 +2712,7 @@
 </ds:datastoreItem>
 </file>
 
-<file path=customXml/itemProps2.xml><?xml version="1.0" encoding="utf-8"?>
-<ds:datastoreItem xmlns:ds="http://schemas.openxmlformats.org/officeDocument/2006/customXml" ds:itemID="{1FC4551F-B340-4CCA-A0C2-6743DCE4F10A}">
-  <ds:schemaRefs>
-    <ds:schemaRef ds:uri="http://schemas.microsoft.com/office/2006/metadata/longProperties"/>
-  </ds:schemaRefs>
-</ds:datastoreItem>
-</file>
-
 <file path=customXml/itemProps3.xml><?xml version="1.0" encoding="utf-8"?>
-<ds:datastoreItem xmlns:ds="http://schemas.openxmlformats.org/officeDocument/2006/customXml" ds:itemID="{AA6550EA-B142-486C-83E4-A74161E66A52}">
-  <ds:schemaRefs>
-    <ds:schemaRef ds:uri="http://schemas.microsoft.com/office/2006/metadata/properties"/>
-    <ds:schemaRef ds:uri="http://schemas.microsoft.com/office/infopath/2007/PartnerControls"/>
-  </ds:schemaRefs>
-</ds:datastoreItem>
-</file>
-
-<file path=customXml/itemProps4.xml><?xml version="1.0" encoding="utf-8"?>
 <ds:datastoreItem xmlns:ds="http://schemas.openxmlformats.org/officeDocument/2006/customXml" ds:itemID="{F4987DA1-FA80-41E7-85D9-6BCB9E7BF3B0}">
   <ds:schemaRefs>
     <ds:schemaRef ds:uri="http://schemas.microsoft.com/office/2006/metadata/contentType"/>
@@ -2730,8 +2727,17 @@
 </ds:datastoreItem>
 </file>
 
+<file path=customXml/itemProps4.xml><?xml version="1.0" encoding="utf-8"?>
+<ds:datastoreItem xmlns:ds="http://schemas.openxmlformats.org/officeDocument/2006/customXml" ds:itemID="{AA6550EA-B142-486C-83E4-A74161E66A52}">
+  <ds:schemaRefs>
+    <ds:schemaRef ds:uri="http://schemas.microsoft.com/office/2006/metadata/properties"/>
+    <ds:schemaRef ds:uri="http://schemas.microsoft.com/office/infopath/2007/PartnerControls"/>
+  </ds:schemaRefs>
+</ds:datastoreItem>
+</file>
+
 <file path=customXml/itemProps5.xml><?xml version="1.0" encoding="utf-8"?>
-<ds:datastoreItem xmlns:ds="http://schemas.openxmlformats.org/officeDocument/2006/customXml" ds:itemID="{CA1C7675-92CD-47E8-B10C-3A29A473B007}">
+<ds:datastoreItem xmlns:ds="http://schemas.openxmlformats.org/officeDocument/2006/customXml" ds:itemID="{F9762B42-DE38-4AF2-9B95-BBF189C11971}">
   <ds:schemaRefs>
     <ds:schemaRef ds:uri="http://schemas.openxmlformats.org/officeDocument/2006/bibliography"/>
   </ds:schemaRefs>

</xml_diff>